<commit_message>
Update for 3/24 reviewing comment.
</commit_message>
<xml_diff>
--- a/EC_M55M1_Drive_RGB_LCD_Panel_using_EBI_Readme_EN_V1.00.docx
+++ b/EC_M55M1_Drive_RGB_LCD_Panel_using_EBI_Readme_EN_V1.00.docx
@@ -1512,6 +1512,7 @@
           <w:szCs w:val="24"/>
           <w:lang w:eastAsia="zh-CN"/>
         </w:rPr>
+        <w:instrText xml:space="preserve"> \* MERGEFORMAT </w:instrText>
       </w:r>
       <w:r>
         <w:rPr>
@@ -1519,7 +1520,6 @@
           <w:szCs w:val="24"/>
           <w:lang w:eastAsia="zh-CN"/>
         </w:rPr>
-        <w:instrText xml:space="preserve"> \* MERGEFORMAT </w:instrText>
       </w:r>
       <w:r>
         <w:rPr>
@@ -1593,6 +1593,7 @@
           <w:szCs w:val="24"/>
           <w:lang w:eastAsia="zh-CN"/>
         </w:rPr>
+        <w:instrText xml:space="preserve"> \* MERGEFORMAT </w:instrText>
       </w:r>
       <w:r>
         <w:rPr>
@@ -1600,7 +1601,6 @@
           <w:szCs w:val="24"/>
           <w:lang w:eastAsia="zh-CN"/>
         </w:rPr>
-        <w:instrText xml:space="preserve"> \* MERGEFORMAT </w:instrText>
       </w:r>
       <w:r>
         <w:rPr>
@@ -1698,7 +1698,7 @@
                 <w:lang w:eastAsia="zh-TW"/>
               </w:rPr>
               <w:drawing>
-                <wp:inline distT="0" distB="0" distL="0" distR="0" wp14:anchorId="0E87EC21" wp14:editId="65FDB4C0">
+                <wp:inline distT="0" distB="0" distL="0" distR="0" wp14:anchorId="0E87EC21" wp14:editId="0B63839B">
                   <wp:extent cx="5524603" cy="2880042"/>
                   <wp:effectExtent l="0" t="0" r="0" b="0"/>
                   <wp:docPr id="1520137161" name="Picture 7"/>
@@ -2840,6 +2840,7 @@
           <w:szCs w:val="24"/>
           <w:lang w:eastAsia="zh-CN"/>
         </w:rPr>
+        <w:instrText xml:space="preserve"> \* MERGEFORMAT </w:instrText>
       </w:r>
       <w:r>
         <w:rPr>
@@ -2847,7 +2848,6 @@
           <w:szCs w:val="24"/>
           <w:lang w:eastAsia="zh-CN"/>
         </w:rPr>
-        <w:instrText xml:space="preserve"> \* MERGEFORMAT </w:instrText>
       </w:r>
       <w:r>
         <w:rPr>
@@ -2930,6 +2930,7 @@
           <w:szCs w:val="24"/>
           <w:lang w:eastAsia="zh-CN"/>
         </w:rPr>
+        <w:instrText xml:space="preserve"> \* MERGEFORMAT </w:instrText>
       </w:r>
       <w:r>
         <w:rPr>
@@ -2937,7 +2938,6 @@
           <w:szCs w:val="24"/>
           <w:lang w:eastAsia="zh-CN"/>
         </w:rPr>
-        <w:instrText xml:space="preserve"> \* MERGEFORMAT </w:instrText>
       </w:r>
       <w:r>
         <w:rPr>
@@ -11259,15 +11259,19 @@
       <w:tblPr>
         <w:tblStyle w:val="TableGrid"/>
         <w:tblW w:w="0" w:type="auto"/>
+        <w:tblBorders>
+          <w:insideV w:val="none" w:sz="0" w:space="0" w:color="auto"/>
+        </w:tblBorders>
         <w:tblLook w:val="04A0" w:firstRow="1" w:lastRow="0" w:firstColumn="1" w:lastColumn="0" w:noHBand="0" w:noVBand="1"/>
       </w:tblPr>
       <w:tblGrid>
-        <w:gridCol w:w="9964"/>
+        <w:gridCol w:w="5616"/>
+        <w:gridCol w:w="4348"/>
       </w:tblGrid>
       <w:tr>
         <w:tc>
           <w:tcPr>
-            <w:tcW w:w="9964" w:type="dxa"/>
+            <w:tcW w:w="4982" w:type="dxa"/>
           </w:tcPr>
           <w:p>
             <w:pPr>
@@ -11283,13 +11287,142 @@
             </w:pPr>
             <w:r>
               <w:rPr>
-                <w:rFonts w:cs="Arial"/>
+                <w:rFonts w:cs="Arial" w:hint="eastAsia"/>
                 <w:noProof/>
                 <w:color w:val="FF0000"/>
                 <w:szCs w:val="24"/>
                 <w:lang w:eastAsia="zh-TW"/>
               </w:rPr>
               <w:lastRenderedPageBreak/>
+              <mc:AlternateContent>
+                <mc:Choice Requires="wps">
+                  <w:drawing>
+                    <wp:anchor distT="0" distB="0" distL="114300" distR="114300" simplePos="0" relativeHeight="251664384" behindDoc="0" locked="0" layoutInCell="1" allowOverlap="1" wp14:anchorId="5D95F9C8" wp14:editId="0C71F8D4">
+                      <wp:simplePos x="0" y="0"/>
+                      <wp:positionH relativeFrom="column">
+                        <wp:posOffset>3892226</wp:posOffset>
+                      </wp:positionH>
+                      <wp:positionV relativeFrom="paragraph">
+                        <wp:posOffset>1920875</wp:posOffset>
+                      </wp:positionV>
+                      <wp:extent cx="2047240" cy="905510"/>
+                      <wp:effectExtent l="685800" t="0" r="0" b="0"/>
+                      <wp:wrapNone/>
+                      <wp:docPr id="1374422836" name="Callout: Double Bent Line with No Border 3"/>
+                      <wp:cNvGraphicFramePr/>
+                      <a:graphic xmlns:a="http://schemas.openxmlformats.org/drawingml/2006/main">
+                        <a:graphicData uri="http://schemas.microsoft.com/office/word/2010/wordprocessingShape">
+                          <wps:wsp>
+                            <wps:cNvSpPr/>
+                            <wps:spPr>
+                              <a:xfrm>
+                                <a:off x="0" y="0"/>
+                                <a:ext cx="2047240" cy="905510"/>
+                              </a:xfrm>
+                              <a:prstGeom prst="callout3">
+                                <a:avLst>
+                                  <a:gd name="adj1" fmla="val 29229"/>
+                                  <a:gd name="adj2" fmla="val -327"/>
+                                  <a:gd name="adj3" fmla="val 22560"/>
+                                  <a:gd name="adj4" fmla="val -4026"/>
+                                  <a:gd name="adj5" fmla="val 42840"/>
+                                  <a:gd name="adj6" fmla="val -19617"/>
+                                  <a:gd name="adj7" fmla="val 39609"/>
+                                  <a:gd name="adj8" fmla="val -53419"/>
+                                </a:avLst>
+                              </a:prstGeom>
+                              <a:noFill/>
+                            </wps:spPr>
+                            <wps:style>
+                              <a:lnRef idx="2">
+                                <a:schemeClr val="accent1">
+                                  <a:shade val="15000"/>
+                                </a:schemeClr>
+                              </a:lnRef>
+                              <a:fillRef idx="1">
+                                <a:schemeClr val="accent1"/>
+                              </a:fillRef>
+                              <a:effectRef idx="0">
+                                <a:schemeClr val="accent1"/>
+                              </a:effectRef>
+                              <a:fontRef idx="minor">
+                                <a:schemeClr val="lt1"/>
+                              </a:fontRef>
+                            </wps:style>
+                            <wps:txbx>
+                              <w:txbxContent>
+                                <w:p>
+                                  <w:pPr>
+                                    <w:jc w:val="center"/>
+                                  </w:pPr>
+                                </w:p>
+                              </w:txbxContent>
+                            </wps:txbx>
+                            <wps:bodyPr rot="0" spcFirstLastPara="0" vertOverflow="overflow" horzOverflow="overflow" vert="horz" wrap="square" lIns="91440" tIns="45720" rIns="91440" bIns="45720" numCol="1" spcCol="0" rtlCol="0" fromWordArt="0" anchor="ctr" anchorCtr="0" forceAA="0" compatLnSpc="1">
+                              <a:prstTxWarp prst="textNoShape">
+                                <a:avLst/>
+                              </a:prstTxWarp>
+                              <a:noAutofit/>
+                            </wps:bodyPr>
+                          </wps:wsp>
+                        </a:graphicData>
+                      </a:graphic>
+                      <wp14:sizeRelH relativeFrom="margin">
+                        <wp14:pctWidth>0</wp14:pctWidth>
+                      </wp14:sizeRelH>
+                      <wp14:sizeRelV relativeFrom="margin">
+                        <wp14:pctHeight>0</wp14:pctHeight>
+                      </wp14:sizeRelV>
+                    </wp:anchor>
+                  </w:drawing>
+                </mc:Choice>
+                <mc:Fallback>
+                  <w:pict>
+                    <v:shapetype w14:anchorId="5D95F9C8" id="_x0000_t43" coordsize="21600,21600" o:spt="43" adj="23400,24400,25200,21600,25200,4050,23400,4050" path="m@0@1l@2@3@4@5@6@7nfem,l21600,r,21600l,21600nsxe">
+                      <v:stroke joinstyle="miter"/>
+                      <v:formulas>
+                        <v:f eqn="val #0"/>
+                        <v:f eqn="val #1"/>
+                        <v:f eqn="val #2"/>
+                        <v:f eqn="val #3"/>
+                        <v:f eqn="val #4"/>
+                        <v:f eqn="val #5"/>
+                        <v:f eqn="val #6"/>
+                        <v:f eqn="val #7"/>
+                      </v:formulas>
+                      <v:path arrowok="t" o:extrusionok="f" gradientshapeok="t" o:connecttype="custom" o:connectlocs="@0,@1;10800,0;10800,21600;0,10800;21600,10800"/>
+                      <v:handles>
+                        <v:h position="#0,#1"/>
+                        <v:h position="#2,#3"/>
+                        <v:h position="#4,#5"/>
+                        <v:h position="#6,#7"/>
+                      </v:handles>
+                      <o:callout v:ext="edit" type="threeSegment" on="t" textborder="f"/>
+                    </v:shapetype>
+                    <v:shape id="Callout: Double Bent Line with No Border 3" o:spid="_x0000_s1028" type="#_x0000_t43" style="position:absolute;left:0;text-align:left;margin-left:306.45pt;margin-top:151.25pt;width:161.2pt;height:71.3pt;z-index:251664384;visibility:visible;mso-wrap-style:square;mso-width-percent:0;mso-height-percent:0;mso-wrap-distance-left:9pt;mso-wrap-distance-top:0;mso-wrap-distance-right:9pt;mso-wrap-distance-bottom:0;mso-position-horizontal:absolute;mso-position-horizontal-relative:text;mso-position-vertical:absolute;mso-position-vertical-relative:text;mso-width-percent:0;mso-height-percent:0;mso-width-relative:margin;mso-height-relative:margin;v-text-anchor:middle" o:gfxdata="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" adj="-11539,8556,-4237,9253,-870,4873,-71,6313" filled="f" strokecolor="#0a121c [484]" strokeweight="2pt">
+                      <v:textbox>
+                        <w:txbxContent>
+                          <w:p>
+                            <w:pPr>
+                              <w:jc w:val="center"/>
+                            </w:pPr>
+                          </w:p>
+                        </w:txbxContent>
+                      </v:textbox>
+                      <o:callout v:ext="edit" minusy="t"/>
+                    </v:shape>
+                  </w:pict>
+                </mc:Fallback>
+              </mc:AlternateContent>
+            </w:r>
+            <w:r>
+              <w:rPr>
+                <w:rFonts w:cs="Arial"/>
+                <w:noProof/>
+                <w:color w:val="FF0000"/>
+                <w:szCs w:val="24"/>
+                <w:lang w:eastAsia="zh-TW"/>
+              </w:rPr>
               <w:t xml:space="preserve"> </w:t>
             </w:r>
             <w:r>
@@ -11344,6 +11477,82 @@
             </w:r>
           </w:p>
         </w:tc>
+        <w:tc>
+          <w:tcPr>
+            <w:tcW w:w="4982" w:type="dxa"/>
+            <w:vAlign w:val="center"/>
+          </w:tcPr>
+          <w:p>
+            <w:pPr>
+              <w:keepNext/>
+              <w:jc w:val="center"/>
+              <w:rPr>
+                <w:rFonts w:cs="Arial"/>
+                <w:noProof/>
+                <w:color w:val="FF0000"/>
+                <w:szCs w:val="24"/>
+                <w:lang w:eastAsia="zh-TW"/>
+              </w:rPr>
+            </w:pPr>
+            <w:r>
+              <w:rPr>
+                <w:rFonts w:cs="Arial"/>
+                <w:noProof/>
+                <w:color w:val="FF0000"/>
+                <w:szCs w:val="24"/>
+                <w:lang w:eastAsia="zh-TW"/>
+              </w:rPr>
+              <w:drawing>
+                <wp:inline distT="0" distB="0" distL="0" distR="0" wp14:anchorId="10693094" wp14:editId="26BF330C">
+                  <wp:extent cx="2035834" cy="823848"/>
+                  <wp:effectExtent l="0" t="0" r="2540" b="0"/>
+                  <wp:docPr id="248559320" name="Picture 2"/>
+                  <wp:cNvGraphicFramePr>
+                    <a:graphicFrameLocks xmlns:a="http://schemas.openxmlformats.org/drawingml/2006/main" noChangeAspect="1"/>
+                  </wp:cNvGraphicFramePr>
+                  <a:graphic xmlns:a="http://schemas.openxmlformats.org/drawingml/2006/main">
+                    <a:graphicData uri="http://schemas.openxmlformats.org/drawingml/2006/picture">
+                      <pic:pic xmlns:pic="http://schemas.openxmlformats.org/drawingml/2006/picture">
+                        <pic:nvPicPr>
+                          <pic:cNvPr id="0" name="Picture 2"/>
+                          <pic:cNvPicPr>
+                            <a:picLocks noChangeAspect="1" noChangeArrowheads="1"/>
+                          </pic:cNvPicPr>
+                        </pic:nvPicPr>
+                        <pic:blipFill>
+                          <a:blip r:embed="rId21" cstate="print">
+                            <a:extLst>
+                              <a:ext uri="{28A0092B-C50C-407E-A947-70E740481C1C}">
+                                <a14:useLocalDpi xmlns:a14="http://schemas.microsoft.com/office/drawing/2010/main" val="0"/>
+                              </a:ext>
+                            </a:extLst>
+                          </a:blip>
+                          <a:srcRect/>
+                          <a:stretch>
+                            <a:fillRect/>
+                          </a:stretch>
+                        </pic:blipFill>
+                        <pic:spPr bwMode="auto">
+                          <a:xfrm>
+                            <a:off x="0" y="0"/>
+                            <a:ext cx="2072433" cy="838659"/>
+                          </a:xfrm>
+                          <a:prstGeom prst="rect">
+                            <a:avLst/>
+                          </a:prstGeom>
+                          <a:noFill/>
+                          <a:ln>
+                            <a:noFill/>
+                          </a:ln>
+                        </pic:spPr>
+                      </pic:pic>
+                    </a:graphicData>
+                  </a:graphic>
+                </wp:inline>
+              </w:drawing>
+            </w:r>
+          </w:p>
+        </w:tc>
       </w:tr>
     </w:tbl>
     <w:p>
@@ -14357,10 +14566,7 @@
       </w:r>
       <w:proofErr w:type="spellEnd"/>
       <w:r>
-        <w:t xml:space="preserve"> </w:t>
-      </w:r>
-      <w:r>
-        <w:t>Component</w:t>
+        <w:t xml:space="preserve"> Component</w:t>
       </w:r>
     </w:p>
     <w:p>
@@ -15941,10 +16147,7 @@
       </w:r>
       <w:proofErr w:type="spellEnd"/>
       <w:r>
-        <w:t xml:space="preserve"> </w:t>
-      </w:r>
-      <w:r>
-        <w:t>Component</w:t>
+        <w:t xml:space="preserve"> Component</w:t>
       </w:r>
     </w:p>
     <w:p>
@@ -19340,7 +19543,7 @@
                           </pic:cNvPicPr>
                         </pic:nvPicPr>
                         <pic:blipFill>
-                          <a:blip r:embed="rId21" cstate="print">
+                          <a:blip r:embed="rId22" cstate="print">
                             <a:extLst>
                               <a:ext uri="{28A0092B-C50C-407E-A947-70E740481C1C}">
                                 <a14:useLocalDpi xmlns:a14="http://schemas.microsoft.com/office/drawing/2010/main" val="0"/>
@@ -19535,25 +19738,7 @@
           <w:rFonts w:cs="Arial"/>
         </w:rPr>
         <w:lastRenderedPageBreak/>
-        <w:t>D</w:t>
-      </w:r>
-      <w:r>
-        <w:rPr>
-          <w:rFonts w:cs="Arial"/>
-        </w:rPr>
-        <w:t xml:space="preserve">irectory </w:t>
-      </w:r>
-      <w:r>
-        <w:rPr>
-          <w:rFonts w:cs="Arial"/>
-        </w:rPr>
-        <w:t>S</w:t>
-      </w:r>
-      <w:r>
-        <w:rPr>
-          <w:rFonts w:cs="Arial"/>
-        </w:rPr>
-        <w:t>tructure</w:t>
+        <w:t>Directory Structure</w:t>
       </w:r>
     </w:p>
     <w:p>
@@ -20172,14 +20357,7 @@
           <w:rFonts w:cs="Arial"/>
           <w:lang w:eastAsia="zh-TW"/>
         </w:rPr>
-        <w:t xml:space="preserve"> </w:t>
-      </w:r>
-      <w:r>
-        <w:rPr>
-          <w:rFonts w:cs="Arial"/>
-          <w:lang w:eastAsia="zh-TW"/>
-        </w:rPr>
-        <w:t>D</w:t>
+        <w:t xml:space="preserve"> D</w:t>
       </w:r>
       <w:r>
         <w:rPr>
@@ -21131,7 +21309,7 @@
                     <pic:cNvPicPr/>
                   </pic:nvPicPr>
                   <pic:blipFill>
-                    <a:blip r:embed="rId22"/>
+                    <a:blip r:embed="rId23"/>
                     <a:stretch>
                       <a:fillRect/>
                     </a:stretch>
@@ -21153,9 +21331,9 @@
       </w:r>
     </w:p>
     <w:sectPr>
-      <w:headerReference w:type="default" r:id="rId23"/>
-      <w:footerReference w:type="default" r:id="rId24"/>
-      <w:headerReference w:type="first" r:id="rId25"/>
+      <w:headerReference w:type="default" r:id="rId24"/>
+      <w:footerReference w:type="default" r:id="rId25"/>
+      <w:headerReference w:type="first" r:id="rId26"/>
       <w:pgSz w:w="12242" w:h="15842" w:code="1"/>
       <w:pgMar w:top="1672" w:right="1134" w:bottom="907" w:left="1134" w:header="0" w:footer="567" w:gutter="0"/>
       <w:cols w:space="708"/>
@@ -21926,6 +22104,18 @@
                               <w:szCs w:val="32"/>
                               <w:lang w:eastAsia="zh-TW"/>
                             </w:rPr>
+                            <w:t>/M5531</w:t>
+                          </w:r>
+                          <w:r>
+                            <w:rPr>
+                              <w:rFonts w:ascii="Calibri" w:hAnsi="Calibri" w:cs="Calibri"/>
+                              <w:b/>
+                              <w:bCs/>
+                              <w:color w:val="000000"/>
+                              <w:sz w:val="32"/>
+                              <w:szCs w:val="32"/>
+                              <w:lang w:eastAsia="zh-TW"/>
+                            </w:rPr>
                             <w:t xml:space="preserve"> </w:t>
                           </w:r>
                           <w:r>
@@ -21967,7 +22157,7 @@
               <v:stroke joinstyle="miter"/>
               <v:path gradientshapeok="t" o:connecttype="rect"/>
             </v:shapetype>
-            <v:shape id="文字方塊 13" o:spid="_x0000_s1028" type="#_x0000_t202" style="position:absolute;left:0;text-align:left;margin-left:262.25pt;margin-top:14.65pt;width:241.9pt;height:39.1pt;z-index:251717120;visibility:visible;mso-wrap-style:square;mso-width-percent:0;mso-height-percent:0;mso-wrap-distance-left:9pt;mso-wrap-distance-top:0;mso-wrap-distance-right:9pt;mso-wrap-distance-bottom:0;mso-position-horizontal:absolute;mso-position-horizontal-relative:text;mso-position-vertical:absolute;mso-position-vertical-relative:text;mso-width-percent:0;mso-height-percent:0;mso-width-relative:margin;mso-height-relative:margin;v-text-anchor:top" o:gfxdata="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" filled="f" stroked="f" strokeweight=".5pt">
+            <v:shape id="文字方塊 13" o:spid="_x0000_s1029" type="#_x0000_t202" style="position:absolute;left:0;text-align:left;margin-left:262.25pt;margin-top:14.65pt;width:241.9pt;height:39.1pt;z-index:251717120;visibility:visible;mso-wrap-style:square;mso-width-percent:0;mso-height-percent:0;mso-wrap-distance-left:9pt;mso-wrap-distance-top:0;mso-wrap-distance-right:9pt;mso-wrap-distance-bottom:0;mso-position-horizontal:absolute;mso-position-horizontal-relative:text;mso-position-vertical:absolute;mso-position-vertical-relative:text;mso-width-percent:0;mso-height-percent:0;mso-width-relative:margin;mso-height-relative:margin;v-text-anchor:top" o:gfxdata="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" filled="f" stroked="f" strokeweight=".5pt">
               <v:textbox>
                 <w:txbxContent>
                   <w:p>
@@ -21992,6 +22182,18 @@
                         <w:lang w:eastAsia="zh-TW"/>
                       </w:rPr>
                       <w:t>M55M1</w:t>
+                    </w:r>
+                    <w:r>
+                      <w:rPr>
+                        <w:rFonts w:ascii="Calibri" w:hAnsi="Calibri" w:cs="Calibri"/>
+                        <w:b/>
+                        <w:bCs/>
+                        <w:color w:val="000000"/>
+                        <w:sz w:val="32"/>
+                        <w:szCs w:val="32"/>
+                        <w:lang w:eastAsia="zh-TW"/>
+                      </w:rPr>
+                      <w:t>/M5531</w:t>
                     </w:r>
                     <w:r>
                       <w:rPr>
@@ -26885,6 +27087,7 @@
   <w:style w:type="character" w:default="1" w:styleId="DefaultParagraphFont">
     <w:name w:val="Default Paragraph Font"/>
     <w:uiPriority w:val="1"/>
+    <w:semiHidden/>
     <w:unhideWhenUsed/>
   </w:style>
   <w:style w:type="table" w:default="1" w:styleId="TableNormal">
@@ -32283,6 +32486,23 @@
 </file>
 
 <file path=customXml/item2.xml><?xml version="1.0" encoding="utf-8"?>
+<p:properties xmlns:p="http://schemas.microsoft.com/office/2006/metadata/properties" xmlns:xsi="http://www.w3.org/2001/XMLSchema-instance" xmlns:pc="http://schemas.microsoft.com/office/infopath/2007/PartnerControls">
+  <documentManagement>
+    <Remark xmlns="5ebd3210-cc40-4b91-92ef-2ee02eee0e42">Eample Code Readme Template</Remark>
+  </documentManagement>
+</p:properties>
+</file>
+
+<file path=customXml/item3.xml><?xml version="1.0" encoding="utf-8"?>
+<?mso-contentType ?>
+<FormTemplates xmlns="http://schemas.microsoft.com/sharepoint/v3/contenttype/forms">
+  <Display>DocumentLibraryForm</Display>
+  <Edit>DocumentLibraryForm</Edit>
+  <New>DocumentLibraryForm</New>
+</FormTemplates>
+</file>
+
+<file path=customXml/item4.xml><?xml version="1.0" encoding="utf-8"?>
 <ct:contentTypeSchema xmlns:ct="http://schemas.microsoft.com/office/2006/metadata/contentType" xmlns:ma="http://schemas.microsoft.com/office/2006/metadata/properties/metaAttributes" ct:_="" ma:_="" ma:contentTypeName="Document" ma:contentTypeID="0x010100F31A88D5F8B55C4DB56D193A82266C08" ma:contentTypeVersion="1" ma:contentTypeDescription="Create a new document." ma:contentTypeScope="" ma:versionID="63cd331c3370e5ce41bc1ef463d19551">
   <xsd:schema xmlns:xsd="http://www.w3.org/2001/XMLSchema" xmlns:xs="http://www.w3.org/2001/XMLSchema" xmlns:p="http://schemas.microsoft.com/office/2006/metadata/properties" xmlns:ns2="5ebd3210-cc40-4b91-92ef-2ee02eee0e42" targetNamespace="http://schemas.microsoft.com/office/2006/metadata/properties" ma:root="true" ma:fieldsID="f98c9930f6255f7d486b38b2ca9fd9f9" ns2:_="">
     <xsd:import namespace="5ebd3210-cc40-4b91-92ef-2ee02eee0e42"/>
@@ -32410,23 +32630,6 @@
 </ct:contentTypeSchema>
 </file>
 
-<file path=customXml/item3.xml><?xml version="1.0" encoding="utf-8"?>
-<?mso-contentType ?>
-<FormTemplates xmlns="http://schemas.microsoft.com/sharepoint/v3/contenttype/forms">
-  <Display>DocumentLibraryForm</Display>
-  <Edit>DocumentLibraryForm</Edit>
-  <New>DocumentLibraryForm</New>
-</FormTemplates>
-</file>
-
-<file path=customXml/item4.xml><?xml version="1.0" encoding="utf-8"?>
-<p:properties xmlns:p="http://schemas.microsoft.com/office/2006/metadata/properties" xmlns:xsi="http://www.w3.org/2001/XMLSchema-instance" xmlns:pc="http://schemas.microsoft.com/office/infopath/2007/PartnerControls">
-  <documentManagement>
-    <Remark xmlns="5ebd3210-cc40-4b91-92ef-2ee02eee0e42">Eample Code Readme Template</Remark>
-  </documentManagement>
-</p:properties>
-</file>
-
 <file path=customXml/itemProps1.xml><?xml version="1.0" encoding="utf-8"?>
 <ds:datastoreItem xmlns:ds="http://schemas.openxmlformats.org/officeDocument/2006/customXml" ds:itemID="{BC08AF18-DDD7-40A4-AA9C-94B821962D64}">
   <ds:schemaRefs>
@@ -32436,6 +32639,24 @@
 </file>
 
 <file path=customXml/itemProps2.xml><?xml version="1.0" encoding="utf-8"?>
+<ds:datastoreItem xmlns:ds="http://schemas.openxmlformats.org/officeDocument/2006/customXml" ds:itemID="{14E12E29-11D0-4BB1-9FAE-66216D6FA763}">
+  <ds:schemaRefs>
+    <ds:schemaRef ds:uri="http://schemas.microsoft.com/office/2006/metadata/properties"/>
+    <ds:schemaRef ds:uri="http://schemas.microsoft.com/office/infopath/2007/PartnerControls"/>
+    <ds:schemaRef ds:uri="5ebd3210-cc40-4b91-92ef-2ee02eee0e42"/>
+  </ds:schemaRefs>
+</ds:datastoreItem>
+</file>
+
+<file path=customXml/itemProps3.xml><?xml version="1.0" encoding="utf-8"?>
+<ds:datastoreItem xmlns:ds="http://schemas.openxmlformats.org/officeDocument/2006/customXml" ds:itemID="{509E591C-81AD-4681-8AD2-2368563E0C7F}">
+  <ds:schemaRefs>
+    <ds:schemaRef ds:uri="http://schemas.microsoft.com/sharepoint/v3/contenttype/forms"/>
+  </ds:schemaRefs>
+</ds:datastoreItem>
+</file>
+
+<file path=customXml/itemProps4.xml><?xml version="1.0" encoding="utf-8"?>
 <ds:datastoreItem xmlns:ds="http://schemas.openxmlformats.org/officeDocument/2006/customXml" ds:itemID="{53B67867-C068-4592-AB6D-8FC984FF608F}">
   <ds:schemaRefs>
     <ds:schemaRef ds:uri="http://schemas.microsoft.com/office/2006/metadata/contentType"/>
@@ -32451,22 +32672,4 @@
     <ds:schemaRef ds:uri="http://schemas.microsoft.com/internal/obd"/>
   </ds:schemaRefs>
 </ds:datastoreItem>
-</file>
-
-<file path=customXml/itemProps3.xml><?xml version="1.0" encoding="utf-8"?>
-<ds:datastoreItem xmlns:ds="http://schemas.openxmlformats.org/officeDocument/2006/customXml" ds:itemID="{509E591C-81AD-4681-8AD2-2368563E0C7F}">
-  <ds:schemaRefs>
-    <ds:schemaRef ds:uri="http://schemas.microsoft.com/sharepoint/v3/contenttype/forms"/>
-  </ds:schemaRefs>
-</ds:datastoreItem>
-</file>
-
-<file path=customXml/itemProps4.xml><?xml version="1.0" encoding="utf-8"?>
-<ds:datastoreItem xmlns:ds="http://schemas.openxmlformats.org/officeDocument/2006/customXml" ds:itemID="{14E12E29-11D0-4BB1-9FAE-66216D6FA763}">
-  <ds:schemaRefs>
-    <ds:schemaRef ds:uri="http://schemas.microsoft.com/office/2006/metadata/properties"/>
-    <ds:schemaRef ds:uri="http://schemas.microsoft.com/office/infopath/2007/PartnerControls"/>
-    <ds:schemaRef ds:uri="5ebd3210-cc40-4b91-92ef-2ee02eee0e42"/>
-  </ds:schemaRefs>
-</ds:datastoreItem>
 </file>
</xml_diff>

<commit_message>
Change to highlight EBI16-2-RGB24 adapter board.
</commit_message>
<xml_diff>
--- a/EC_M55M1_Drive_RGB_LCD_Panel_using_EBI_Readme_EN_V1.00.docx
+++ b/EC_M55M1_Drive_RGB_LCD_Panel_using_EBI_Readme_EN_V1.00.docx
@@ -1698,7 +1698,7 @@
                 <w:lang w:eastAsia="zh-TW"/>
               </w:rPr>
               <w:drawing>
-                <wp:inline distT="0" distB="0" distL="0" distR="0" wp14:anchorId="0E87EC21" wp14:editId="0B63839B">
+                <wp:inline distT="0" distB="0" distL="0" distR="0" wp14:anchorId="0E87EC21" wp14:editId="3BAD3CCA">
                   <wp:extent cx="5524603" cy="2880042"/>
                   <wp:effectExtent l="0" t="0" r="0" b="0"/>
                   <wp:docPr id="1520137161" name="Picture 7"/>
@@ -11287,142 +11287,13 @@
             </w:pPr>
             <w:r>
               <w:rPr>
-                <w:rFonts w:cs="Arial" w:hint="eastAsia"/>
+                <w:rFonts w:cs="Arial"/>
                 <w:noProof/>
                 <w:color w:val="FF0000"/>
                 <w:szCs w:val="24"/>
                 <w:lang w:eastAsia="zh-TW"/>
               </w:rPr>
               <w:lastRenderedPageBreak/>
-              <mc:AlternateContent>
-                <mc:Choice Requires="wps">
-                  <w:drawing>
-                    <wp:anchor distT="0" distB="0" distL="114300" distR="114300" simplePos="0" relativeHeight="251664384" behindDoc="0" locked="0" layoutInCell="1" allowOverlap="1" wp14:anchorId="5D95F9C8" wp14:editId="0C71F8D4">
-                      <wp:simplePos x="0" y="0"/>
-                      <wp:positionH relativeFrom="column">
-                        <wp:posOffset>3892226</wp:posOffset>
-                      </wp:positionH>
-                      <wp:positionV relativeFrom="paragraph">
-                        <wp:posOffset>1920875</wp:posOffset>
-                      </wp:positionV>
-                      <wp:extent cx="2047240" cy="905510"/>
-                      <wp:effectExtent l="685800" t="0" r="0" b="0"/>
-                      <wp:wrapNone/>
-                      <wp:docPr id="1374422836" name="Callout: Double Bent Line with No Border 3"/>
-                      <wp:cNvGraphicFramePr/>
-                      <a:graphic xmlns:a="http://schemas.openxmlformats.org/drawingml/2006/main">
-                        <a:graphicData uri="http://schemas.microsoft.com/office/word/2010/wordprocessingShape">
-                          <wps:wsp>
-                            <wps:cNvSpPr/>
-                            <wps:spPr>
-                              <a:xfrm>
-                                <a:off x="0" y="0"/>
-                                <a:ext cx="2047240" cy="905510"/>
-                              </a:xfrm>
-                              <a:prstGeom prst="callout3">
-                                <a:avLst>
-                                  <a:gd name="adj1" fmla="val 29229"/>
-                                  <a:gd name="adj2" fmla="val -327"/>
-                                  <a:gd name="adj3" fmla="val 22560"/>
-                                  <a:gd name="adj4" fmla="val -4026"/>
-                                  <a:gd name="adj5" fmla="val 42840"/>
-                                  <a:gd name="adj6" fmla="val -19617"/>
-                                  <a:gd name="adj7" fmla="val 39609"/>
-                                  <a:gd name="adj8" fmla="val -53419"/>
-                                </a:avLst>
-                              </a:prstGeom>
-                              <a:noFill/>
-                            </wps:spPr>
-                            <wps:style>
-                              <a:lnRef idx="2">
-                                <a:schemeClr val="accent1">
-                                  <a:shade val="15000"/>
-                                </a:schemeClr>
-                              </a:lnRef>
-                              <a:fillRef idx="1">
-                                <a:schemeClr val="accent1"/>
-                              </a:fillRef>
-                              <a:effectRef idx="0">
-                                <a:schemeClr val="accent1"/>
-                              </a:effectRef>
-                              <a:fontRef idx="minor">
-                                <a:schemeClr val="lt1"/>
-                              </a:fontRef>
-                            </wps:style>
-                            <wps:txbx>
-                              <w:txbxContent>
-                                <w:p>
-                                  <w:pPr>
-                                    <w:jc w:val="center"/>
-                                  </w:pPr>
-                                </w:p>
-                              </w:txbxContent>
-                            </wps:txbx>
-                            <wps:bodyPr rot="0" spcFirstLastPara="0" vertOverflow="overflow" horzOverflow="overflow" vert="horz" wrap="square" lIns="91440" tIns="45720" rIns="91440" bIns="45720" numCol="1" spcCol="0" rtlCol="0" fromWordArt="0" anchor="ctr" anchorCtr="0" forceAA="0" compatLnSpc="1">
-                              <a:prstTxWarp prst="textNoShape">
-                                <a:avLst/>
-                              </a:prstTxWarp>
-                              <a:noAutofit/>
-                            </wps:bodyPr>
-                          </wps:wsp>
-                        </a:graphicData>
-                      </a:graphic>
-                      <wp14:sizeRelH relativeFrom="margin">
-                        <wp14:pctWidth>0</wp14:pctWidth>
-                      </wp14:sizeRelH>
-                      <wp14:sizeRelV relativeFrom="margin">
-                        <wp14:pctHeight>0</wp14:pctHeight>
-                      </wp14:sizeRelV>
-                    </wp:anchor>
-                  </w:drawing>
-                </mc:Choice>
-                <mc:Fallback>
-                  <w:pict>
-                    <v:shapetype w14:anchorId="5D95F9C8" id="_x0000_t43" coordsize="21600,21600" o:spt="43" adj="23400,24400,25200,21600,25200,4050,23400,4050" path="m@0@1l@2@3@4@5@6@7nfem,l21600,r,21600l,21600nsxe">
-                      <v:stroke joinstyle="miter"/>
-                      <v:formulas>
-                        <v:f eqn="val #0"/>
-                        <v:f eqn="val #1"/>
-                        <v:f eqn="val #2"/>
-                        <v:f eqn="val #3"/>
-                        <v:f eqn="val #4"/>
-                        <v:f eqn="val #5"/>
-                        <v:f eqn="val #6"/>
-                        <v:f eqn="val #7"/>
-                      </v:formulas>
-                      <v:path arrowok="t" o:extrusionok="f" gradientshapeok="t" o:connecttype="custom" o:connectlocs="@0,@1;10800,0;10800,21600;0,10800;21600,10800"/>
-                      <v:handles>
-                        <v:h position="#0,#1"/>
-                        <v:h position="#2,#3"/>
-                        <v:h position="#4,#5"/>
-                        <v:h position="#6,#7"/>
-                      </v:handles>
-                      <o:callout v:ext="edit" type="threeSegment" on="t" textborder="f"/>
-                    </v:shapetype>
-                    <v:shape id="Callout: Double Bent Line with No Border 3" o:spid="_x0000_s1028" type="#_x0000_t43" style="position:absolute;left:0;text-align:left;margin-left:306.45pt;margin-top:151.25pt;width:161.2pt;height:71.3pt;z-index:251664384;visibility:visible;mso-wrap-style:square;mso-width-percent:0;mso-height-percent:0;mso-wrap-distance-left:9pt;mso-wrap-distance-top:0;mso-wrap-distance-right:9pt;mso-wrap-distance-bottom:0;mso-position-horizontal:absolute;mso-position-horizontal-relative:text;mso-position-vertical:absolute;mso-position-vertical-relative:text;mso-width-percent:0;mso-height-percent:0;mso-width-relative:margin;mso-height-relative:margin;v-text-anchor:middle" o:gfxdata="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" adj="-11539,8556,-4237,9253,-870,4873,-71,6313" filled="f" strokecolor="#0a121c [484]" strokeweight="2pt">
-                      <v:textbox>
-                        <w:txbxContent>
-                          <w:p>
-                            <w:pPr>
-                              <w:jc w:val="center"/>
-                            </w:pPr>
-                          </w:p>
-                        </w:txbxContent>
-                      </v:textbox>
-                      <o:callout v:ext="edit" minusy="t"/>
-                    </v:shape>
-                  </w:pict>
-                </mc:Fallback>
-              </mc:AlternateContent>
-            </w:r>
-            <w:r>
-              <w:rPr>
-                <w:rFonts w:cs="Arial"/>
-                <w:noProof/>
-                <w:color w:val="FF0000"/>
-                <w:szCs w:val="24"/>
-                <w:lang w:eastAsia="zh-TW"/>
-              </w:rPr>
               <w:t xml:space="preserve"> </w:t>
             </w:r>
             <w:r>
@@ -11502,54 +11373,262 @@
                 <w:szCs w:val="24"/>
                 <w:lang w:eastAsia="zh-TW"/>
               </w:rPr>
-              <w:drawing>
-                <wp:inline distT="0" distB="0" distL="0" distR="0" wp14:anchorId="10693094" wp14:editId="26BF330C">
-                  <wp:extent cx="2035834" cy="823848"/>
-                  <wp:effectExtent l="0" t="0" r="2540" b="0"/>
-                  <wp:docPr id="248559320" name="Picture 2"/>
-                  <wp:cNvGraphicFramePr>
-                    <a:graphicFrameLocks xmlns:a="http://schemas.openxmlformats.org/drawingml/2006/main" noChangeAspect="1"/>
-                  </wp:cNvGraphicFramePr>
-                  <a:graphic xmlns:a="http://schemas.openxmlformats.org/drawingml/2006/main">
-                    <a:graphicData uri="http://schemas.openxmlformats.org/drawingml/2006/picture">
-                      <pic:pic xmlns:pic="http://schemas.openxmlformats.org/drawingml/2006/picture">
-                        <pic:nvPicPr>
-                          <pic:cNvPr id="0" name="Picture 2"/>
-                          <pic:cNvPicPr>
-                            <a:picLocks noChangeAspect="1" noChangeArrowheads="1"/>
-                          </pic:cNvPicPr>
-                        </pic:nvPicPr>
-                        <pic:blipFill>
-                          <a:blip r:embed="rId21" cstate="print">
-                            <a:extLst>
-                              <a:ext uri="{28A0092B-C50C-407E-A947-70E740481C1C}">
-                                <a14:useLocalDpi xmlns:a14="http://schemas.microsoft.com/office/drawing/2010/main" val="0"/>
-                              </a:ext>
-                            </a:extLst>
-                          </a:blip>
-                          <a:srcRect/>
-                          <a:stretch>
-                            <a:fillRect/>
-                          </a:stretch>
-                        </pic:blipFill>
-                        <pic:spPr bwMode="auto">
-                          <a:xfrm>
-                            <a:off x="0" y="0"/>
-                            <a:ext cx="2072433" cy="838659"/>
-                          </a:xfrm>
-                          <a:prstGeom prst="rect">
-                            <a:avLst/>
-                          </a:prstGeom>
-                          <a:noFill/>
-                          <a:ln>
-                            <a:noFill/>
-                          </a:ln>
-                        </pic:spPr>
-                      </pic:pic>
-                    </a:graphicData>
-                  </a:graphic>
-                </wp:inline>
-              </w:drawing>
+              <mc:AlternateContent>
+                <mc:Choice Requires="wps">
+                  <w:drawing>
+                    <wp:anchor distT="0" distB="0" distL="114300" distR="114300" simplePos="0" relativeHeight="251664384" behindDoc="0" locked="0" layoutInCell="1" allowOverlap="1" wp14:anchorId="7FA3AEEB" wp14:editId="21AF7BFB">
+                      <wp:simplePos x="0" y="0"/>
+                      <wp:positionH relativeFrom="column">
+                        <wp:posOffset>-50800</wp:posOffset>
+                      </wp:positionH>
+                      <wp:positionV relativeFrom="paragraph">
+                        <wp:posOffset>345440</wp:posOffset>
+                      </wp:positionV>
+                      <wp:extent cx="2349500" cy="1104900"/>
+                      <wp:effectExtent l="876300" t="0" r="0" b="19050"/>
+                      <wp:wrapNone/>
+                      <wp:docPr id="1273328121" name="Speech Bubble: Rectangle with Corners Rounded 1"/>
+                      <wp:cNvGraphicFramePr/>
+                      <a:graphic xmlns:a="http://schemas.openxmlformats.org/drawingml/2006/main">
+                        <a:graphicData uri="http://schemas.microsoft.com/office/word/2010/wordprocessingShape">
+                          <wps:wsp>
+                            <wps:cNvSpPr/>
+                            <wps:spPr>
+                              <a:xfrm>
+                                <a:off x="0" y="0"/>
+                                <a:ext cx="2349500" cy="1104900"/>
+                              </a:xfrm>
+                              <a:prstGeom prst="wedgeRoundRectCallout">
+                                <a:avLst>
+                                  <a:gd name="adj1" fmla="val -87206"/>
+                                  <a:gd name="adj2" fmla="val -12744"/>
+                                  <a:gd name="adj3" fmla="val 16667"/>
+                                </a:avLst>
+                              </a:prstGeom>
+                              <a:noFill/>
+                              <a:ln>
+                                <a:prstDash val="sysDot"/>
+                              </a:ln>
+                            </wps:spPr>
+                            <wps:style>
+                              <a:lnRef idx="2">
+                                <a:schemeClr val="accent1">
+                                  <a:shade val="15000"/>
+                                </a:schemeClr>
+                              </a:lnRef>
+                              <a:fillRef idx="1">
+                                <a:schemeClr val="accent1"/>
+                              </a:fillRef>
+                              <a:effectRef idx="0">
+                                <a:schemeClr val="accent1"/>
+                              </a:effectRef>
+                              <a:fontRef idx="minor">
+                                <a:schemeClr val="lt1"/>
+                              </a:fontRef>
+                            </wps:style>
+                            <wps:txbx>
+                              <w:txbxContent>
+                                <w:p>
+                                  <w:pPr>
+                                    <w:jc w:val="center"/>
+                                  </w:pPr>
+                                  <w:r>
+                                    <w:rPr>
+                                      <w:rFonts w:cs="Arial"/>
+                                      <w:noProof/>
+                                      <w:color w:val="FF0000"/>
+                                      <w:szCs w:val="24"/>
+                                      <w:lang w:eastAsia="zh-TW"/>
+                                    </w:rPr>
+                                    <w:drawing>
+                                      <wp:inline distT="0" distB="0" distL="0" distR="0" wp14:anchorId="19B76D31" wp14:editId="2CE4B117">
+                                        <wp:extent cx="1994535" cy="806897"/>
+                                        <wp:effectExtent l="0" t="0" r="5715" b="0"/>
+                                        <wp:docPr id="248559320" name="Picture 2"/>
+                                        <wp:cNvGraphicFramePr>
+                                          <a:graphicFrameLocks xmlns:a="http://schemas.openxmlformats.org/drawingml/2006/main" noChangeAspect="1"/>
+                                        </wp:cNvGraphicFramePr>
+                                        <a:graphic xmlns:a="http://schemas.openxmlformats.org/drawingml/2006/main">
+                                          <a:graphicData uri="http://schemas.openxmlformats.org/drawingml/2006/picture">
+                                            <pic:pic xmlns:pic="http://schemas.openxmlformats.org/drawingml/2006/picture">
+                                              <pic:nvPicPr>
+                                                <pic:cNvPr id="0" name="Picture 2"/>
+                                                <pic:cNvPicPr>
+                                                  <a:picLocks noChangeAspect="1" noChangeArrowheads="1"/>
+                                                </pic:cNvPicPr>
+                                              </pic:nvPicPr>
+                                              <pic:blipFill>
+                                                <a:blip r:embed="rId21" cstate="print">
+                                                  <a:extLst>
+                                                    <a:ext uri="{28A0092B-C50C-407E-A947-70E740481C1C}">
+                                                      <a14:useLocalDpi xmlns:a14="http://schemas.microsoft.com/office/drawing/2010/main" val="0"/>
+                                                    </a:ext>
+                                                  </a:extLst>
+                                                </a:blip>
+                                                <a:srcRect/>
+                                                <a:stretch>
+                                                  <a:fillRect/>
+                                                </a:stretch>
+                                              </pic:blipFill>
+                                              <pic:spPr bwMode="auto">
+                                                <a:xfrm>
+                                                  <a:off x="0" y="0"/>
+                                                  <a:ext cx="1994535" cy="806897"/>
+                                                </a:xfrm>
+                                                <a:prstGeom prst="rect">
+                                                  <a:avLst/>
+                                                </a:prstGeom>
+                                                <a:noFill/>
+                                                <a:ln>
+                                                  <a:noFill/>
+                                                </a:ln>
+                                              </pic:spPr>
+                                            </pic:pic>
+                                          </a:graphicData>
+                                        </a:graphic>
+                                      </wp:inline>
+                                    </w:drawing>
+                                  </w:r>
+                                </w:p>
+                              </w:txbxContent>
+                            </wps:txbx>
+                            <wps:bodyPr rot="0" spcFirstLastPara="0" vertOverflow="overflow" horzOverflow="overflow" vert="horz" wrap="square" lIns="91440" tIns="45720" rIns="91440" bIns="45720" numCol="1" spcCol="0" rtlCol="0" fromWordArt="0" anchor="ctr" anchorCtr="0" forceAA="0" compatLnSpc="1">
+                              <a:prstTxWarp prst="textNoShape">
+                                <a:avLst/>
+                              </a:prstTxWarp>
+                              <a:noAutofit/>
+                            </wps:bodyPr>
+                          </wps:wsp>
+                        </a:graphicData>
+                      </a:graphic>
+                      <wp14:sizeRelH relativeFrom="margin">
+                        <wp14:pctWidth>0</wp14:pctWidth>
+                      </wp14:sizeRelH>
+                      <wp14:sizeRelV relativeFrom="margin">
+                        <wp14:pctHeight>0</wp14:pctHeight>
+                      </wp14:sizeRelV>
+                    </wp:anchor>
+                  </w:drawing>
+                </mc:Choice>
+                <mc:Fallback>
+                  <w:pict>
+                    <v:shapetype w14:anchorId="7FA3AEEB" id="_x0000_t62" coordsize="21600,21600" o:spt="62" adj="1350,25920" path="m3600,qx,3600l0@8@12@24,0@9,,18000qy3600,21600l@6,21600@15@27@7,21600,18000,21600qx21600,18000l21600@9@18@30,21600@8,21600,3600qy18000,l@7,0@21@33@6,xe">
+                      <v:stroke joinstyle="miter"/>
+                      <v:formulas>
+                        <v:f eqn="sum 10800 0 #0"/>
+                        <v:f eqn="sum 10800 0 #1"/>
+                        <v:f eqn="sum #0 0 #1"/>
+                        <v:f eqn="sum @0 @1 0"/>
+                        <v:f eqn="sum 21600 0 #0"/>
+                        <v:f eqn="sum 21600 0 #1"/>
+                        <v:f eqn="if @0 3600 12600"/>
+                        <v:f eqn="if @0 9000 18000"/>
+                        <v:f eqn="if @1 3600 12600"/>
+                        <v:f eqn="if @1 9000 18000"/>
+                        <v:f eqn="if @2 0 #0"/>
+                        <v:f eqn="if @3 @10 0"/>
+                        <v:f eqn="if #0 0 @11"/>
+                        <v:f eqn="if @2 @6 #0"/>
+                        <v:f eqn="if @3 @6 @13"/>
+                        <v:f eqn="if @5 @6 @14"/>
+                        <v:f eqn="if @2 #0 21600"/>
+                        <v:f eqn="if @3 21600 @16"/>
+                        <v:f eqn="if @4 21600 @17"/>
+                        <v:f eqn="if @2 #0 @6"/>
+                        <v:f eqn="if @3 @19 @6"/>
+                        <v:f eqn="if #1 @6 @20"/>
+                        <v:f eqn="if @2 @8 #1"/>
+                        <v:f eqn="if @3 @22 @8"/>
+                        <v:f eqn="if #0 @8 @23"/>
+                        <v:f eqn="if @2 21600 #1"/>
+                        <v:f eqn="if @3 21600 @25"/>
+                        <v:f eqn="if @5 21600 @26"/>
+                        <v:f eqn="if @2 #1 @8"/>
+                        <v:f eqn="if @3 @8 @28"/>
+                        <v:f eqn="if @4 @8 @29"/>
+                        <v:f eqn="if @2 #1 0"/>
+                        <v:f eqn="if @3 @31 0"/>
+                        <v:f eqn="if #1 0 @32"/>
+                        <v:f eqn="val #0"/>
+                        <v:f eqn="val #1"/>
+                      </v:formulas>
+                      <v:path o:connecttype="custom" o:connectlocs="10800,0;0,10800;10800,21600;21600,10800;@34,@35" textboxrect="791,791,20809,20809"/>
+                      <v:handles>
+                        <v:h position="#0,#1"/>
+                      </v:handles>
+                    </v:shapetype>
+                    <v:shape id="Speech Bubble: Rectangle with Corners Rounded 1" o:spid="_x0000_s1028" type="#_x0000_t62" style="position:absolute;left:0;text-align:left;margin-left:-4pt;margin-top:27.2pt;width:185pt;height:87pt;z-index:251664384;visibility:visible;mso-wrap-style:square;mso-width-percent:0;mso-height-percent:0;mso-wrap-distance-left:9pt;mso-wrap-distance-top:0;mso-wrap-distance-right:9pt;mso-wrap-distance-bottom:0;mso-position-horizontal:absolute;mso-position-horizontal-relative:text;mso-position-vertical:absolute;mso-position-vertical-relative:text;mso-width-percent:0;mso-height-percent:0;mso-width-relative:margin;mso-height-relative:margin;v-text-anchor:middle" o:gfxdata="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" adj="-8036,8047" filled="f" strokecolor="#0a121c [484]" strokeweight="2pt">
+                      <v:stroke dashstyle="1 1"/>
+                      <v:textbox>
+                        <w:txbxContent>
+                          <w:p>
+                            <w:pPr>
+                              <w:jc w:val="center"/>
+                            </w:pPr>
+                            <w:r>
+                              <w:rPr>
+                                <w:rFonts w:cs="Arial"/>
+                                <w:noProof/>
+                                <w:color w:val="FF0000"/>
+                                <w:szCs w:val="24"/>
+                                <w:lang w:eastAsia="zh-TW"/>
+                              </w:rPr>
+                              <w:drawing>
+                                <wp:inline distT="0" distB="0" distL="0" distR="0" wp14:anchorId="19B76D31" wp14:editId="2CE4B117">
+                                  <wp:extent cx="1994535" cy="806897"/>
+                                  <wp:effectExtent l="0" t="0" r="5715" b="0"/>
+                                  <wp:docPr id="248559320" name="Picture 2"/>
+                                  <wp:cNvGraphicFramePr>
+                                    <a:graphicFrameLocks xmlns:a="http://schemas.openxmlformats.org/drawingml/2006/main" noChangeAspect="1"/>
+                                  </wp:cNvGraphicFramePr>
+                                  <a:graphic xmlns:a="http://schemas.openxmlformats.org/drawingml/2006/main">
+                                    <a:graphicData uri="http://schemas.openxmlformats.org/drawingml/2006/picture">
+                                      <pic:pic xmlns:pic="http://schemas.openxmlformats.org/drawingml/2006/picture">
+                                        <pic:nvPicPr>
+                                          <pic:cNvPr id="0" name="Picture 2"/>
+                                          <pic:cNvPicPr>
+                                            <a:picLocks noChangeAspect="1" noChangeArrowheads="1"/>
+                                          </pic:cNvPicPr>
+                                        </pic:nvPicPr>
+                                        <pic:blipFill>
+                                          <a:blip r:embed="rId21" cstate="print">
+                                            <a:extLst>
+                                              <a:ext uri="{28A0092B-C50C-407E-A947-70E740481C1C}">
+                                                <a14:useLocalDpi xmlns:a14="http://schemas.microsoft.com/office/drawing/2010/main" val="0"/>
+                                              </a:ext>
+                                            </a:extLst>
+                                          </a:blip>
+                                          <a:srcRect/>
+                                          <a:stretch>
+                                            <a:fillRect/>
+                                          </a:stretch>
+                                        </pic:blipFill>
+                                        <pic:spPr bwMode="auto">
+                                          <a:xfrm>
+                                            <a:off x="0" y="0"/>
+                                            <a:ext cx="1994535" cy="806897"/>
+                                          </a:xfrm>
+                                          <a:prstGeom prst="rect">
+                                            <a:avLst/>
+                                          </a:prstGeom>
+                                          <a:noFill/>
+                                          <a:ln>
+                                            <a:noFill/>
+                                          </a:ln>
+                                        </pic:spPr>
+                                      </pic:pic>
+                                    </a:graphicData>
+                                  </a:graphic>
+                                </wp:inline>
+                              </w:drawing>
+                            </w:r>
+                          </w:p>
+                        </w:txbxContent>
+                      </v:textbox>
+                    </v:shape>
+                  </w:pict>
+                </mc:Fallback>
+              </mc:AlternateContent>
             </w:r>
           </w:p>
         </w:tc>
@@ -32482,7 +32561,12 @@
 </file>
 
 <file path=customXml/item1.xml><?xml version="1.0" encoding="utf-8"?>
-<b:Sources xmlns:b="http://schemas.openxmlformats.org/officeDocument/2006/bibliography" xmlns="http://schemas.openxmlformats.org/officeDocument/2006/bibliography" SelectedStyle="\APA.XSL" StyleName="APA"/>
+<?mso-contentType ?>
+<FormTemplates xmlns="http://schemas.microsoft.com/sharepoint/v3/contenttype/forms">
+  <Display>DocumentLibraryForm</Display>
+  <Edit>DocumentLibraryForm</Edit>
+  <New>DocumentLibraryForm</New>
+</FormTemplates>
 </file>
 
 <file path=customXml/item2.xml><?xml version="1.0" encoding="utf-8"?>
@@ -32494,12 +32578,7 @@
 </file>
 
 <file path=customXml/item3.xml><?xml version="1.0" encoding="utf-8"?>
-<?mso-contentType ?>
-<FormTemplates xmlns="http://schemas.microsoft.com/sharepoint/v3/contenttype/forms">
-  <Display>DocumentLibraryForm</Display>
-  <Edit>DocumentLibraryForm</Edit>
-  <New>DocumentLibraryForm</New>
-</FormTemplates>
+<b:Sources xmlns:b="http://schemas.openxmlformats.org/officeDocument/2006/bibliography" xmlns="http://schemas.openxmlformats.org/officeDocument/2006/bibliography" SelectedStyle="\APA.XSL" StyleName="APA"/>
 </file>
 
 <file path=customXml/item4.xml><?xml version="1.0" encoding="utf-8"?>
@@ -32631,9 +32710,9 @@
 </file>
 
 <file path=customXml/itemProps1.xml><?xml version="1.0" encoding="utf-8"?>
-<ds:datastoreItem xmlns:ds="http://schemas.openxmlformats.org/officeDocument/2006/customXml" ds:itemID="{BC08AF18-DDD7-40A4-AA9C-94B821962D64}">
+<ds:datastoreItem xmlns:ds="http://schemas.openxmlformats.org/officeDocument/2006/customXml" ds:itemID="{509E591C-81AD-4681-8AD2-2368563E0C7F}">
   <ds:schemaRefs>
-    <ds:schemaRef ds:uri="http://schemas.openxmlformats.org/officeDocument/2006/bibliography"/>
+    <ds:schemaRef ds:uri="http://schemas.microsoft.com/sharepoint/v3/contenttype/forms"/>
   </ds:schemaRefs>
 </ds:datastoreItem>
 </file>
@@ -32649,9 +32728,9 @@
 </file>
 
 <file path=customXml/itemProps3.xml><?xml version="1.0" encoding="utf-8"?>
-<ds:datastoreItem xmlns:ds="http://schemas.openxmlformats.org/officeDocument/2006/customXml" ds:itemID="{509E591C-81AD-4681-8AD2-2368563E0C7F}">
+<ds:datastoreItem xmlns:ds="http://schemas.openxmlformats.org/officeDocument/2006/customXml" ds:itemID="{BC08AF18-DDD7-40A4-AA9C-94B821962D64}">
   <ds:schemaRefs>
-    <ds:schemaRef ds:uri="http://schemas.microsoft.com/sharepoint/v3/contenttype/forms"/>
+    <ds:schemaRef ds:uri="http://schemas.openxmlformats.org/officeDocument/2006/bibliography"/>
   </ds:schemaRefs>
 </ds:datastoreItem>
 </file>

</xml_diff>